<commit_message>
update, add more info
</commit_message>
<xml_diff>
--- a/09 - R710 Proxmox VM – Ubuntu Server with STATIC IP.docx
+++ b/09 - R710 Proxmox VM – Ubuntu Server with STATIC IP.docx
@@ -39,8 +39,6 @@
         </w:rPr>
         <w:t xml:space="preserve">Server </w:t>
       </w:r>
-      <w:bookmarkStart w:id="0" w:name="_GoBack"/>
-      <w:bookmarkEnd w:id="0"/>
       <w:r>
         <w:rPr>
           <w:b/>
@@ -824,7 +822,10 @@
         </w:numPr>
       </w:pPr>
       <w:r>
-        <w:t xml:space="preserve">Select ks3, click on start and then click on </w:t>
+        <w:t>Select ks3, click on S</w:t>
+      </w:r>
+      <w:r>
+        <w:t xml:space="preserve">tart and then click on </w:t>
       </w:r>
       <w:r>
         <w:t>Console:</w:t>
@@ -934,6 +935,20 @@
     <w:p>
       <w:pPr>
         <w:pStyle w:val="ListParagraph"/>
+      </w:pPr>
+      <w:r>
+        <w:t>Select: English UK and press Enter</w:t>
+      </w:r>
+      <w:r>
+        <w:tab/>
+      </w:r>
+      <w:r>
+        <w:tab/>
+      </w:r>
+    </w:p>
+    <w:p>
+      <w:pPr>
+        <w:pStyle w:val="ListParagraph"/>
         <w:numPr>
           <w:ilvl w:val="0"/>
           <w:numId w:val="2"/>
@@ -952,8 +967,8 @@
         </w:rPr>
         <w:drawing>
           <wp:inline distT="0" distB="0" distL="0" distR="0" wp14:anchorId="7FB8BCAC" wp14:editId="5BE60147">
-            <wp:extent cx="5731510" cy="5057140"/>
-            <wp:effectExtent l="0" t="0" r="2540" b="0"/>
+            <wp:extent cx="5382768" cy="4749431"/>
+            <wp:effectExtent l="0" t="0" r="8890" b="0"/>
             <wp:docPr id="18" name="Picture 18"/>
             <wp:cNvGraphicFramePr>
               <a:graphicFrameLocks xmlns:a="http://schemas.openxmlformats.org/drawingml/2006/main" noChangeAspect="1"/>
@@ -974,7 +989,7 @@
                   <pic:spPr>
                     <a:xfrm>
                       <a:off x="0" y="0"/>
-                      <a:ext cx="5731510" cy="5057140"/>
+                      <a:ext cx="5395166" cy="4760370"/>
                     </a:xfrm>
                     <a:prstGeom prst="rect">
                       <a:avLst/>
@@ -985,6 +1000,10 @@
             </a:graphic>
           </wp:inline>
         </w:drawing>
+      </w:r>
+      <w:r>
+        <w:br/>
+        <w:t>Change Layout to: English (UK)</w:t>
       </w:r>
     </w:p>
     <w:p>
@@ -1293,10 +1312,10 @@
           <w:lang w:eastAsia="en-GB"/>
         </w:rPr>
         <w:drawing>
-          <wp:inline distT="0" distB="0" distL="0" distR="0" wp14:anchorId="4311F4AF" wp14:editId="1D1B35B0">
-            <wp:extent cx="5731510" cy="5259705"/>
-            <wp:effectExtent l="0" t="0" r="2540" b="0"/>
-            <wp:docPr id="24" name="Picture 24"/>
+          <wp:inline distT="0" distB="0" distL="0" distR="0" wp14:anchorId="1D9A20E9" wp14:editId="3A12CC62">
+            <wp:extent cx="5731510" cy="4225925"/>
+            <wp:effectExtent l="0" t="0" r="2540" b="3175"/>
+            <wp:docPr id="12" name="Picture 12"/>
             <wp:cNvGraphicFramePr>
               <a:graphicFrameLocks xmlns:a="http://schemas.openxmlformats.org/drawingml/2006/main" noChangeAspect="1"/>
             </wp:cNvGraphicFramePr>
@@ -1316,7 +1335,7 @@
                   <pic:spPr>
                     <a:xfrm>
                       <a:off x="0" y="0"/>
-                      <a:ext cx="5731510" cy="5259705"/>
+                      <a:ext cx="5731510" cy="4225925"/>
                     </a:xfrm>
                     <a:prstGeom prst="rect">
                       <a:avLst/>
@@ -1985,7 +2004,15 @@
         <w:t>to see:</w:t>
       </w:r>
       <w:r>
-        <w:t xml:space="preserve"> a number of lines, including: 127.0.1.1.ks3</w:t>
+        <w:t xml:space="preserve"> a number</w:t>
+      </w:r>
+      <w:r>
+        <w:t xml:space="preserve"> of lines, including: 127.0.1.1 </w:t>
+      </w:r>
+      <w:bookmarkStart w:id="0" w:name="_GoBack"/>
+      <w:bookmarkEnd w:id="0"/>
+      <w:r>
+        <w:t>ks3</w:t>
       </w:r>
     </w:p>
     <w:p>
@@ -4130,7 +4157,7 @@
 </file>
 
 <file path=customXml/itemProps1.xml><?xml version="1.0" encoding="utf-8"?>
-<ds:datastoreItem xmlns:ds="http://schemas.openxmlformats.org/officeDocument/2006/customXml" ds:itemID="{5125703F-DB69-43F1-A70A-9E0BAC39493D}">
+<ds:datastoreItem xmlns:ds="http://schemas.openxmlformats.org/officeDocument/2006/customXml" ds:itemID="{0BF5C0CD-B0E9-40BE-B137-7757BEDCD089}">
   <ds:schemaRefs>
     <ds:schemaRef ds:uri="http://schemas.openxmlformats.org/officeDocument/2006/bibliography"/>
   </ds:schemaRefs>

</xml_diff>

<commit_message>
update files and add todo's
</commit_message>
<xml_diff>
--- a/09 - R710 Proxmox VM – Ubuntu Server with STATIC IP.docx
+++ b/09 - R710 Proxmox VM – Ubuntu Server with STATIC IP.docx
@@ -896,10 +896,10 @@
           <w:lang w:eastAsia="en-GB"/>
         </w:rPr>
         <w:drawing>
-          <wp:inline distT="0" distB="0" distL="0" distR="0" wp14:anchorId="538AAE1D" wp14:editId="06BC73BA">
-            <wp:extent cx="5731510" cy="2865755"/>
-            <wp:effectExtent l="0" t="0" r="2540" b="0"/>
-            <wp:docPr id="17" name="Picture 17"/>
+          <wp:inline distT="0" distB="0" distL="0" distR="0" wp14:anchorId="0E279F29" wp14:editId="5DB8159E">
+            <wp:extent cx="5351915" cy="2712720"/>
+            <wp:effectExtent l="0" t="0" r="1270" b="0"/>
+            <wp:docPr id="15" name="Picture 15"/>
             <wp:cNvGraphicFramePr>
               <a:graphicFrameLocks xmlns:a="http://schemas.openxmlformats.org/drawingml/2006/main" noChangeAspect="1"/>
             </wp:cNvGraphicFramePr>
@@ -919,7 +919,7 @@
                   <pic:spPr>
                     <a:xfrm>
                       <a:off x="0" y="0"/>
-                      <a:ext cx="5731510" cy="2865755"/>
+                      <a:ext cx="5360897" cy="2717273"/>
                     </a:xfrm>
                     <a:prstGeom prst="rect">
                       <a:avLst/>
@@ -931,6 +931,8 @@
           </wp:inline>
         </w:drawing>
       </w:r>
+      <w:bookmarkStart w:id="0" w:name="_GoBack"/>
+      <w:bookmarkEnd w:id="0"/>
     </w:p>
     <w:p>
       <w:pPr>
@@ -2418,19 +2420,19 @@
           <w:b/>
         </w:rPr>
       </w:pPr>
-      <w:r>
-        <w:rPr>
-          <w:b/>
-        </w:rPr>
-        <w:t>s</w:t>
-      </w:r>
-      <w:bookmarkStart w:id="0" w:name="_GoBack"/>
-      <w:bookmarkEnd w:id="0"/>
-      <w:r>
-        <w:rPr>
-          <w:b/>
-        </w:rPr>
-        <w:t xml:space="preserve">udo </w:t>
+      <w:proofErr w:type="spellStart"/>
+      <w:r>
+        <w:rPr>
+          <w:b/>
+        </w:rPr>
+        <w:t>sudo</w:t>
+      </w:r>
+      <w:proofErr w:type="spellEnd"/>
+      <w:r>
+        <w:rPr>
+          <w:b/>
+        </w:rPr>
+        <w:t xml:space="preserve"> </w:t>
       </w:r>
       <w:proofErr w:type="spellStart"/>
       <w:r>
@@ -4303,7 +4305,7 @@
 </file>
 
 <file path=customXml/itemProps1.xml><?xml version="1.0" encoding="utf-8"?>
-<ds:datastoreItem xmlns:ds="http://schemas.openxmlformats.org/officeDocument/2006/customXml" ds:itemID="{E1630E77-0C1C-470B-95BE-02B879610A54}">
+<ds:datastoreItem xmlns:ds="http://schemas.openxmlformats.org/officeDocument/2006/customXml" ds:itemID="{4FFACB54-E068-4F23-A6E0-6D228950EEB4}">
   <ds:schemaRefs>
     <ds:schemaRef ds:uri="http://schemas.openxmlformats.org/officeDocument/2006/bibliography"/>
   </ds:schemaRefs>

</xml_diff>

<commit_message>
Update 09 - R710 Proxmox VM – Ubuntu Server with STATIC IP.docx
</commit_message>
<xml_diff>
--- a/09 - R710 Proxmox VM – Ubuntu Server with STATIC IP.docx
+++ b/09 - R710 Proxmox VM – Ubuntu Server with STATIC IP.docx
@@ -931,8 +931,6 @@
           </wp:inline>
         </w:drawing>
       </w:r>
-      <w:bookmarkStart w:id="0" w:name="_GoBack"/>
-      <w:bookmarkEnd w:id="0"/>
     </w:p>
     <w:p>
       <w:pPr>
@@ -1353,6 +1351,24 @@
     <w:p>
       <w:pPr>
         <w:pStyle w:val="ListParagraph"/>
+      </w:pPr>
+      <w:r>
+        <w:t xml:space="preserve">On this page you will need to ensure all disk is allocated to the LVM initial disk size selected earlier in </w:t>
+      </w:r>
+      <w:proofErr w:type="spellStart"/>
+      <w:proofErr w:type="gramStart"/>
+      <w:r>
+        <w:t>proxmox</w:t>
+      </w:r>
+      <w:proofErr w:type="spellEnd"/>
+      <w:r>
+        <w:t xml:space="preserve"> !!!</w:t>
+      </w:r>
+      <w:proofErr w:type="gramEnd"/>
+    </w:p>
+    <w:p>
+      <w:pPr>
+        <w:pStyle w:val="ListParagraph"/>
         <w:numPr>
           <w:ilvl w:val="0"/>
           <w:numId w:val="2"/>
@@ -2266,14 +2282,25 @@
       </w:r>
     </w:p>
     <w:p>
+      <w:pPr>
+        <w:rPr>
+          <w:b/>
+        </w:rPr>
+      </w:pPr>
       <w:proofErr w:type="spellStart"/>
       <w:proofErr w:type="gramStart"/>
       <w:r>
+        <w:rPr>
+          <w:b/>
+        </w:rPr>
         <w:t>ip</w:t>
       </w:r>
       <w:proofErr w:type="spellEnd"/>
       <w:proofErr w:type="gramEnd"/>
       <w:r>
+        <w:rPr>
+          <w:b/>
+        </w:rPr>
         <w:t xml:space="preserve"> add show</w:t>
       </w:r>
     </w:p>
@@ -2315,18 +2342,44 @@
         <w:t>root</w:t>
       </w:r>
       <w:r>
-        <w:t>, cd into /</w:t>
+        <w:t xml:space="preserve">, </w:t>
+      </w:r>
+      <w:bookmarkStart w:id="0" w:name="_GoBack"/>
+      <w:r>
+        <w:rPr>
+          <w:b/>
+        </w:rPr>
+        <w:t>cd</w:t>
+      </w:r>
+      <w:bookmarkEnd w:id="0"/>
+      <w:r>
+        <w:t xml:space="preserve"> into </w:t>
+      </w:r>
+      <w:r>
+        <w:rPr>
+          <w:b/>
+        </w:rPr>
+        <w:t>/</w:t>
       </w:r>
       <w:proofErr w:type="spellStart"/>
       <w:r>
+        <w:rPr>
+          <w:b/>
+        </w:rPr>
         <w:t>etc</w:t>
       </w:r>
       <w:proofErr w:type="spellEnd"/>
       <w:r>
+        <w:rPr>
+          <w:b/>
+        </w:rPr>
         <w:t>/</w:t>
       </w:r>
       <w:proofErr w:type="spellStart"/>
       <w:r>
+        <w:rPr>
+          <w:b/>
+        </w:rPr>
         <w:t>netplan</w:t>
       </w:r>
       <w:proofErr w:type="spellEnd"/>
@@ -4305,7 +4358,7 @@
 </file>
 
 <file path=customXml/itemProps1.xml><?xml version="1.0" encoding="utf-8"?>
-<ds:datastoreItem xmlns:ds="http://schemas.openxmlformats.org/officeDocument/2006/customXml" ds:itemID="{4FFACB54-E068-4F23-A6E0-6D228950EEB4}">
+<ds:datastoreItem xmlns:ds="http://schemas.openxmlformats.org/officeDocument/2006/customXml" ds:itemID="{BFD5B77C-F5ED-43FB-B4BD-6A156C3F2F67}">
   <ds:schemaRefs>
     <ds:schemaRef ds:uri="http://schemas.openxmlformats.org/officeDocument/2006/bibliography"/>
   </ds:schemaRefs>

</xml_diff>

<commit_message>
Add section for server on installing Gui desktop and accessing with windows remote desktop
</commit_message>
<xml_diff>
--- a/09 - R710 Proxmox VM – Ubuntu Server with STATIC IP.docx
+++ b/09 - R710 Proxmox VM – Ubuntu Server with STATIC IP.docx
@@ -647,8 +647,6 @@
         </w:rPr>
         <w:br/>
       </w:r>
-      <w:bookmarkStart w:id="0" w:name="_GoBack"/>
-      <w:bookmarkEnd w:id="0"/>
       <w:r>
         <w:t>)</w:t>
       </w:r>
@@ -3014,6 +3012,220 @@
         <w:t>That completes the creation and initial setup of the VM.</w:t>
       </w:r>
     </w:p>
+    <w:p/>
+    <w:p>
+      <w:pPr>
+        <w:pStyle w:val="Heading2"/>
+      </w:pPr>
+      <w:r>
+        <w:t>Adding GUI to Ubuntu server</w:t>
+      </w:r>
+    </w:p>
+    <w:p>
+      <w:pPr>
+        <w:ind w:firstLine="720"/>
+        <w:rPr>
+          <w:b/>
+        </w:rPr>
+      </w:pPr>
+      <w:proofErr w:type="spellStart"/>
+      <w:proofErr w:type="gramStart"/>
+      <w:r>
+        <w:rPr>
+          <w:b/>
+        </w:rPr>
+        <w:t>sudo</w:t>
+      </w:r>
+      <w:proofErr w:type="spellEnd"/>
+      <w:proofErr w:type="gramEnd"/>
+      <w:r>
+        <w:rPr>
+          <w:b/>
+        </w:rPr>
+        <w:t xml:space="preserve"> snap install code </w:t>
+      </w:r>
+      <w:r>
+        <w:rPr>
+          <w:b/>
+        </w:rPr>
+        <w:t>–</w:t>
+      </w:r>
+      <w:r>
+        <w:rPr>
+          <w:b/>
+        </w:rPr>
+        <w:t>classic</w:t>
+      </w:r>
+      <w:r>
+        <w:rPr>
+          <w:b/>
+        </w:rPr>
+        <w:br/>
+      </w:r>
+    </w:p>
+    <w:p>
+      <w:pPr>
+        <w:ind w:firstLine="720"/>
+      </w:pPr>
+      <w:r>
+        <w:t>And reboot when finished</w:t>
+      </w:r>
+      <w:r>
+        <w:t>.</w:t>
+      </w:r>
+      <w:bookmarkStart w:id="0" w:name="_GoBack"/>
+      <w:bookmarkEnd w:id="0"/>
+      <w:r>
+        <w:br/>
+      </w:r>
+    </w:p>
+    <w:p/>
+    <w:p>
+      <w:pPr>
+        <w:pStyle w:val="Heading2"/>
+      </w:pPr>
+      <w:r>
+        <w:t>Enabling Remote Desktop Access from Windows</w:t>
+      </w:r>
+    </w:p>
+    <w:p>
+      <w:pPr>
+        <w:ind w:firstLine="720"/>
+        <w:rPr>
+          <w:b/>
+        </w:rPr>
+      </w:pPr>
+      <w:proofErr w:type="spellStart"/>
+      <w:proofErr w:type="gramStart"/>
+      <w:r>
+        <w:rPr>
+          <w:b/>
+        </w:rPr>
+        <w:t>sudo</w:t>
+      </w:r>
+      <w:proofErr w:type="spellEnd"/>
+      <w:proofErr w:type="gramEnd"/>
+      <w:r>
+        <w:rPr>
+          <w:b/>
+        </w:rPr>
+        <w:t xml:space="preserve"> apt install </w:t>
+      </w:r>
+      <w:proofErr w:type="spellStart"/>
+      <w:r>
+        <w:rPr>
+          <w:b/>
+        </w:rPr>
+        <w:t>xrdp</w:t>
+      </w:r>
+      <w:proofErr w:type="spellEnd"/>
+    </w:p>
+    <w:p>
+      <w:pPr>
+        <w:ind w:firstLine="720"/>
+        <w:rPr>
+          <w:b/>
+        </w:rPr>
+      </w:pPr>
+      <w:proofErr w:type="spellStart"/>
+      <w:proofErr w:type="gramStart"/>
+      <w:r>
+        <w:rPr>
+          <w:b/>
+        </w:rPr>
+        <w:t>sudo</w:t>
+      </w:r>
+      <w:proofErr w:type="spellEnd"/>
+      <w:proofErr w:type="gramEnd"/>
+      <w:r>
+        <w:rPr>
+          <w:b/>
+        </w:rPr>
+        <w:t xml:space="preserve"> </w:t>
+      </w:r>
+      <w:proofErr w:type="spellStart"/>
+      <w:r>
+        <w:rPr>
+          <w:b/>
+        </w:rPr>
+        <w:t>systemctl</w:t>
+      </w:r>
+      <w:proofErr w:type="spellEnd"/>
+      <w:r>
+        <w:rPr>
+          <w:b/>
+        </w:rPr>
+        <w:t xml:space="preserve"> enable --now </w:t>
+      </w:r>
+      <w:proofErr w:type="spellStart"/>
+      <w:r>
+        <w:rPr>
+          <w:b/>
+        </w:rPr>
+        <w:t>xrdp</w:t>
+      </w:r>
+      <w:proofErr w:type="spellEnd"/>
+    </w:p>
+    <w:p>
+      <w:pPr>
+        <w:ind w:firstLine="720"/>
+        <w:rPr>
+          <w:b/>
+        </w:rPr>
+      </w:pPr>
+      <w:proofErr w:type="spellStart"/>
+      <w:proofErr w:type="gramStart"/>
+      <w:r>
+        <w:rPr>
+          <w:b/>
+        </w:rPr>
+        <w:t>sudo</w:t>
+      </w:r>
+      <w:proofErr w:type="spellEnd"/>
+      <w:proofErr w:type="gramEnd"/>
+      <w:r>
+        <w:rPr>
+          <w:b/>
+        </w:rPr>
+        <w:t xml:space="preserve"> </w:t>
+      </w:r>
+      <w:proofErr w:type="spellStart"/>
+      <w:r>
+        <w:rPr>
+          <w:b/>
+        </w:rPr>
+        <w:t>ufw</w:t>
+      </w:r>
+      <w:proofErr w:type="spellEnd"/>
+      <w:r>
+        <w:rPr>
+          <w:b/>
+        </w:rPr>
+        <w:t xml:space="preserve"> allow from any to any port 3389 proto </w:t>
+      </w:r>
+      <w:proofErr w:type="spellStart"/>
+      <w:r>
+        <w:rPr>
+          <w:b/>
+        </w:rPr>
+        <w:t>tcp</w:t>
+      </w:r>
+      <w:proofErr w:type="spellEnd"/>
+    </w:p>
+    <w:p>
+      <w:r>
+        <w:t xml:space="preserve">NOTE: Before opening Remote Desktop from windows, ensure you are not logged into the GUI within </w:t>
+      </w:r>
+      <w:proofErr w:type="spellStart"/>
+      <w:r>
+        <w:t>Proxmox</w:t>
+      </w:r>
+      <w:proofErr w:type="spellEnd"/>
+      <w:r>
+        <w:t xml:space="preserve"> Console.</w:t>
+      </w:r>
+    </w:p>
+    <w:p/>
     <w:sectPr>
       <w:pgSz w:w="11906" w:h="16838"/>
       <w:pgMar w:top="1440" w:right="1440" w:bottom="1440" w:left="1440" w:header="708" w:footer="708" w:gutter="0"/>
@@ -4068,6 +4280,29 @@
     <w:qFormat/>
     <w:rsid w:val="0079465C"/>
   </w:style>
+  <w:style w:type="paragraph" w:styleId="Heading2">
+    <w:name w:val="heading 2"/>
+    <w:basedOn w:val="Normal"/>
+    <w:next w:val="Normal"/>
+    <w:link w:val="Heading2Char"/>
+    <w:uiPriority w:val="9"/>
+    <w:semiHidden/>
+    <w:unhideWhenUsed/>
+    <w:qFormat/>
+    <w:rsid w:val="007710EA"/>
+    <w:pPr>
+      <w:keepNext/>
+      <w:keepLines/>
+      <w:spacing w:before="40" w:after="0" w:line="256" w:lineRule="auto"/>
+      <w:outlineLvl w:val="1"/>
+    </w:pPr>
+    <w:rPr>
+      <w:rFonts w:asciiTheme="majorHAnsi" w:eastAsiaTheme="majorEastAsia" w:hAnsiTheme="majorHAnsi" w:cstheme="majorBidi"/>
+      <w:color w:val="2E74B5" w:themeColor="accent1" w:themeShade="BF"/>
+      <w:sz w:val="26"/>
+      <w:szCs w:val="26"/>
+    </w:rPr>
+  </w:style>
   <w:style w:type="character" w:default="1" w:styleId="DefaultParagraphFont">
     <w:name w:val="Default Paragraph Font"/>
     <w:uiPriority w:val="1"/>
@@ -4138,6 +4373,20 @@
     <w:rPr>
       <w:color w:val="954F72" w:themeColor="followedHyperlink"/>
       <w:u w:val="single"/>
+    </w:rPr>
+  </w:style>
+  <w:style w:type="character" w:customStyle="1" w:styleId="Heading2Char">
+    <w:name w:val="Heading 2 Char"/>
+    <w:basedOn w:val="DefaultParagraphFont"/>
+    <w:link w:val="Heading2"/>
+    <w:uiPriority w:val="9"/>
+    <w:semiHidden/>
+    <w:rsid w:val="007710EA"/>
+    <w:rPr>
+      <w:rFonts w:asciiTheme="majorHAnsi" w:eastAsiaTheme="majorEastAsia" w:hAnsiTheme="majorHAnsi" w:cstheme="majorBidi"/>
+      <w:color w:val="2E74B5" w:themeColor="accent1" w:themeShade="BF"/>
+      <w:sz w:val="26"/>
+      <w:szCs w:val="26"/>
     </w:rPr>
   </w:style>
 </w:styles>
@@ -4409,7 +4658,7 @@
 </file>
 
 <file path=customXml/itemProps1.xml><?xml version="1.0" encoding="utf-8"?>
-<ds:datastoreItem xmlns:ds="http://schemas.openxmlformats.org/officeDocument/2006/customXml" ds:itemID="{E1CFB726-0AA5-4E42-8390-0D70021F13AF}">
+<ds:datastoreItem xmlns:ds="http://schemas.openxmlformats.org/officeDocument/2006/customXml" ds:itemID="{B5CA6DDE-B837-456B-9989-6722FA86FEEF}">
   <ds:schemaRefs>
     <ds:schemaRef ds:uri="http://schemas.openxmlformats.org/officeDocument/2006/bibliography"/>
   </ds:schemaRefs>

</xml_diff>